<commit_message>
fixed authenticate error message.
Co-Authored-By: matthewtan96 <matthewtan96@users.noreply.github.com>
</commit_message>
<xml_diff>
--- a/minutes/internal/minutes-14-31-10-2019.docx
+++ b/minutes/internal/minutes-14-31-10-2019.docx
@@ -323,7 +323,25 @@
                 <w:sz w:val="22"/>
                 <w:szCs w:val="22"/>
               </w:rPr>
-              <w:t xml:space="preserve">Cha Da Eun </w:t>
+              <w:t xml:space="preserve">Cha Da </w:t>
+            </w:r>
+            <w:proofErr w:type="spellStart"/>
+            <w:r>
+              <w:rPr>
+                <w:rFonts w:ascii="Calibri" w:hAnsi="Calibri"/>
+                <w:sz w:val="22"/>
+                <w:szCs w:val="22"/>
+              </w:rPr>
+              <w:t>Eun</w:t>
+            </w:r>
+            <w:proofErr w:type="spellEnd"/>
+            <w:r>
+              <w:rPr>
+                <w:rFonts w:ascii="Calibri" w:hAnsi="Calibri"/>
+                <w:sz w:val="22"/>
+                <w:szCs w:val="22"/>
+              </w:rPr>
+              <w:t xml:space="preserve"> </w:t>
             </w:r>
           </w:p>
           <w:p>
@@ -341,7 +359,25 @@
                 <w:sz w:val="22"/>
                 <w:szCs w:val="22"/>
               </w:rPr>
-              <w:t xml:space="preserve">Vittorio Carecci </w:t>
+              <w:t xml:space="preserve">Vittorio </w:t>
+            </w:r>
+            <w:proofErr w:type="spellStart"/>
+            <w:r>
+              <w:rPr>
+                <w:rFonts w:ascii="Calibri" w:hAnsi="Calibri"/>
+                <w:sz w:val="22"/>
+                <w:szCs w:val="22"/>
+              </w:rPr>
+              <w:t>Carecci</w:t>
+            </w:r>
+            <w:proofErr w:type="spellEnd"/>
+            <w:r>
+              <w:rPr>
+                <w:rFonts w:ascii="Calibri" w:hAnsi="Calibri"/>
+                <w:sz w:val="22"/>
+                <w:szCs w:val="22"/>
+              </w:rPr>
+              <w:t xml:space="preserve"> </w:t>
             </w:r>
           </w:p>
           <w:p>
@@ -359,7 +395,25 @@
                 <w:sz w:val="22"/>
                 <w:szCs w:val="22"/>
               </w:rPr>
-              <w:t xml:space="preserve">Tan Qiu Long Matthew Ian </w:t>
+              <w:t xml:space="preserve">Tan </w:t>
+            </w:r>
+            <w:proofErr w:type="spellStart"/>
+            <w:r>
+              <w:rPr>
+                <w:rFonts w:ascii="Calibri" w:hAnsi="Calibri"/>
+                <w:sz w:val="22"/>
+                <w:szCs w:val="22"/>
+              </w:rPr>
+              <w:t>Qiu</w:t>
+            </w:r>
+            <w:proofErr w:type="spellEnd"/>
+            <w:r>
+              <w:rPr>
+                <w:rFonts w:ascii="Calibri" w:hAnsi="Calibri"/>
+                <w:sz w:val="22"/>
+                <w:szCs w:val="22"/>
+              </w:rPr>
+              <w:t xml:space="preserve"> Long Matthew Ian </w:t>
             </w:r>
           </w:p>
           <w:p>
@@ -936,13 +990,23 @@
                 <w:szCs w:val="22"/>
               </w:rPr>
             </w:pPr>
-            <w:r>
-              <w:rPr>
-                <w:rFonts w:ascii="Calibri" w:hAnsi="Calibri" w:cs="Arial"/>
-                <w:sz w:val="22"/>
-                <w:szCs w:val="22"/>
-              </w:rPr>
-              <w:t>DaEun &amp; Matthew</w:t>
+            <w:proofErr w:type="spellStart"/>
+            <w:r>
+              <w:rPr>
+                <w:rFonts w:ascii="Calibri" w:hAnsi="Calibri" w:cs="Arial"/>
+                <w:sz w:val="22"/>
+                <w:szCs w:val="22"/>
+              </w:rPr>
+              <w:t>DaEun</w:t>
+            </w:r>
+            <w:proofErr w:type="spellEnd"/>
+            <w:r>
+              <w:rPr>
+                <w:rFonts w:ascii="Calibri" w:hAnsi="Calibri" w:cs="Arial"/>
+                <w:sz w:val="22"/>
+                <w:szCs w:val="22"/>
+              </w:rPr>
+              <w:t xml:space="preserve"> &amp; Matthew</w:t>
             </w:r>
           </w:p>
         </w:tc>
@@ -1125,8 +1189,6 @@
               </w:rPr>
               <w:t>13 Nov</w:t>
             </w:r>
-            <w:bookmarkStart w:id="0" w:name="_GoBack"/>
-            <w:bookmarkEnd w:id="0"/>
           </w:p>
         </w:tc>
       </w:tr>
@@ -1207,17 +1269,72 @@
           <w:sz w:val="22"/>
           <w:szCs w:val="22"/>
         </w:rPr>
-        <w:t xml:space="preserve">Our JSON test cases were also not able to display the correct information due to the same mistake as well. For this week, our pairs will work on both fixing the bug, and focusing on developing the Bid Status JSON as well. </w:t>
+        <w:t xml:space="preserve">Our JSON test cases were also not able to display the correct information due to the same </w:t>
+      </w:r>
+      <w:proofErr w:type="gramStart"/>
+      <w:r>
+        <w:rPr>
+          <w:rFonts w:ascii="Calibri" w:hAnsi="Calibri" w:cs="Arial"/>
+          <w:sz w:val="22"/>
+          <w:szCs w:val="22"/>
+        </w:rPr>
+        <w:t>mistake</w:t>
+      </w:r>
+      <w:proofErr w:type="gramEnd"/>
+      <w:r>
+        <w:rPr>
+          <w:rFonts w:ascii="Calibri" w:hAnsi="Calibri" w:cs="Arial"/>
+          <w:sz w:val="22"/>
+          <w:szCs w:val="22"/>
+        </w:rPr>
+        <w:t xml:space="preserve"> as well. For this week, our pairs will work on both fixing the bug, and focusing on developing the Bid Status JSON as well. </w:t>
       </w:r>
     </w:p>
     <w:p>
       <w:pPr>
         <w:rPr>
           <w:rFonts w:ascii="Calibri" w:hAnsi="Calibri" w:cs="Arial"/>
-          <w:sz w:val="22"/>
-          <w:szCs w:val="22"/>
-        </w:rPr>
-      </w:pPr>
+          <w:b/>
+          <w:bCs/>
+          <w:sz w:val="22"/>
+          <w:szCs w:val="22"/>
+        </w:rPr>
+      </w:pPr>
+    </w:p>
+    <w:p>
+      <w:pPr>
+        <w:rPr>
+          <w:rFonts w:ascii="Calibri" w:hAnsi="Calibri" w:cs="Arial"/>
+          <w:sz w:val="22"/>
+          <w:szCs w:val="22"/>
+        </w:rPr>
+      </w:pPr>
+      <w:r>
+        <w:rPr>
+          <w:rFonts w:ascii="Calibri" w:hAnsi="Calibri" w:cs="Arial"/>
+          <w:sz w:val="22"/>
+          <w:szCs w:val="22"/>
+        </w:rPr>
+        <w:t xml:space="preserve">The meeting was adjourned at </w:t>
+      </w:r>
+      <w:r>
+        <w:rPr>
+          <w:rFonts w:ascii="Calibri" w:hAnsi="Calibri" w:cs="Arial"/>
+          <w:sz w:val="22"/>
+          <w:szCs w:val="22"/>
+        </w:rPr>
+        <w:t>5</w:t>
+      </w:r>
+      <w:r>
+        <w:rPr>
+          <w:rFonts w:ascii="Calibri" w:hAnsi="Calibri" w:cs="Arial"/>
+          <w:sz w:val="22"/>
+          <w:szCs w:val="22"/>
+        </w:rPr>
+        <w:t>.00pm. These minutes will be circulated and adopted if there are no amendments reported in the next 24 hours.</w:t>
+      </w:r>
+      <w:bookmarkStart w:id="0" w:name="_GoBack"/>
+      <w:bookmarkEnd w:id="0"/>
     </w:p>
     <w:p>
       <w:pPr>
@@ -1309,7 +1426,27 @@
           <w:sz w:val="22"/>
           <w:szCs w:val="22"/>
         </w:rPr>
-        <w:t xml:space="preserve">Cha Da Eun </w:t>
+        <w:t xml:space="preserve">Cha Da </w:t>
+      </w:r>
+      <w:proofErr w:type="spellStart"/>
+      <w:r>
+        <w:rPr>
+          <w:rFonts w:ascii="Calibri" w:hAnsi="Calibri"/>
+          <w:b/>
+          <w:sz w:val="22"/>
+          <w:szCs w:val="22"/>
+        </w:rPr>
+        <w:t>Eun</w:t>
+      </w:r>
+      <w:proofErr w:type="spellEnd"/>
+      <w:r>
+        <w:rPr>
+          <w:rFonts w:ascii="Calibri" w:hAnsi="Calibri"/>
+          <w:b/>
+          <w:sz w:val="22"/>
+          <w:szCs w:val="22"/>
+        </w:rPr>
+        <w:t xml:space="preserve"> </w:t>
       </w:r>
     </w:p>
     <w:p>

</xml_diff>